<commit_message>
add ceiba server problem solve
</commit_message>
<xml_diff>
--- a/project_problen_collect.docx
+++ b/project_problen_collect.docx
@@ -567,6 +567,116 @@
         <w:widowControl w:val="0"/>
         <w:numPr>
           <w:ilvl w:val="0"/>
+          <w:numId w:val="5"/>
+        </w:numPr>
+        <w:ind w:left="425" w:leftChars="0" w:hanging="425" w:firstLineChars="0"/>
+        <w:jc w:val="both"/>
+        <w:rPr>
+          <w:rFonts w:hint="eastAsia"/>
+          <w:lang w:val="en-US" w:eastAsia="zh-CN"/>
+        </w:rPr>
+      </w:pPr>
+      <w:r>
+        <w:rPr>
+          <w:rFonts w:hint="eastAsia"/>
+          <w:lang w:val="en-US" w:eastAsia="zh-CN"/>
+        </w:rPr>
+        <w:t>问题时间点：20180503，川LT0265设备，在车辆熄火后再点火，设备未能在信息港平台上线，在alpha平台上线正常（同问题车辆川LT8718</w:t>
+      </w:r>
+      <w:bookmarkStart w:id="0" w:name="_GoBack"/>
+      <w:bookmarkEnd w:id="0"/>
+      <w:r>
+        <w:rPr>
+          <w:rFonts w:hint="eastAsia"/>
+          <w:lang w:val="en-US" w:eastAsia="zh-CN"/>
+        </w:rPr>
+        <w:t>）</w:t>
+      </w:r>
+    </w:p>
+    <w:p>
+      <w:pPr>
+        <w:widowControl w:val="0"/>
+        <w:numPr>
+          <w:ilvl w:val="0"/>
+          <w:numId w:val="5"/>
+        </w:numPr>
+        <w:ind w:left="425" w:leftChars="0" w:hanging="425" w:firstLineChars="0"/>
+        <w:jc w:val="both"/>
+        <w:rPr>
+          <w:rFonts w:hint="eastAsia"/>
+          <w:lang w:val="en-US" w:eastAsia="zh-CN"/>
+        </w:rPr>
+      </w:pPr>
+      <w:r>
+        <w:rPr>
+          <w:rFonts w:hint="eastAsia"/>
+          <w:lang w:val="en-US" w:eastAsia="zh-CN"/>
+        </w:rPr>
+        <w:t>问题时间点：20180502，川LT0932，司机反馈莫名其妙终端自动签退，在信息港平台有多条签到记录</w:t>
+      </w:r>
+    </w:p>
+    <w:p>
+      <w:pPr>
+        <w:widowControl w:val="0"/>
+        <w:numPr>
+          <w:numId w:val="0"/>
+        </w:numPr>
+        <w:ind w:leftChars="0"/>
+        <w:jc w:val="both"/>
+        <w:rPr>
+          <w:rFonts w:hint="eastAsia"/>
+          <w:lang w:val="en-US" w:eastAsia="zh-CN"/>
+        </w:rPr>
+      </w:pPr>
+      <w:r>
+        <w:rPr>
+          <w:rFonts w:hint="eastAsia"/>
+          <w:lang w:val="en-US" w:eastAsia="zh-CN"/>
+        </w:rPr>
+        <w:drawing>
+          <wp:inline distT="0" distB="0" distL="114300" distR="114300">
+            <wp:extent cx="5265420" cy="1427480"/>
+            <wp:effectExtent l="0" t="0" r="11430" b="1270"/>
+            <wp:docPr id="1" name="图片 1" descr="531071169015085724"/>
+            <wp:cNvGraphicFramePr>
+              <a:graphicFrameLocks xmlns:a="http://schemas.openxmlformats.org/drawingml/2006/main" noChangeAspect="1"/>
+            </wp:cNvGraphicFramePr>
+            <a:graphic xmlns:a="http://schemas.openxmlformats.org/drawingml/2006/main">
+              <a:graphicData uri="http://schemas.openxmlformats.org/drawingml/2006/picture">
+                <pic:pic xmlns:pic="http://schemas.openxmlformats.org/drawingml/2006/picture">
+                  <pic:nvPicPr>
+                    <pic:cNvPr id="1" name="图片 1" descr="531071169015085724"/>
+                    <pic:cNvPicPr>
+                      <a:picLocks noChangeAspect="1"/>
+                    </pic:cNvPicPr>
+                  </pic:nvPicPr>
+                  <pic:blipFill>
+                    <a:blip r:embed="rId4"/>
+                    <a:stretch>
+                      <a:fillRect/>
+                    </a:stretch>
+                  </pic:blipFill>
+                  <pic:spPr>
+                    <a:xfrm>
+                      <a:off x="0" y="0"/>
+                      <a:ext cx="5265420" cy="1427480"/>
+                    </a:xfrm>
+                    <a:prstGeom prst="rect">
+                      <a:avLst/>
+                    </a:prstGeom>
+                  </pic:spPr>
+                </pic:pic>
+              </a:graphicData>
+            </a:graphic>
+          </wp:inline>
+        </w:drawing>
+      </w:r>
+    </w:p>
+    <w:p>
+      <w:pPr>
+        <w:widowControl w:val="0"/>
+        <w:numPr>
+          <w:ilvl w:val="0"/>
           <w:numId w:val="0"/>
         </w:numPr>
         <w:jc w:val="both"/>
@@ -1132,8 +1242,6 @@
         </w:rPr>
         <w:t>验证计价器，研发五一节后验证</w:t>
       </w:r>
-      <w:bookmarkStart w:id="0" w:name="_GoBack"/>
-      <w:bookmarkEnd w:id="0"/>
     </w:p>
     <w:sectPr>
       <w:pgSz w:w="11906" w:h="16838"/>

</xml_diff>